<commit_message>
finished Lust Storm and tested OK
</commit_message>
<xml_diff>
--- a/神灵选拔赛.docx
+++ b/神灵选拔赛.docx
@@ -2484,7 +2484,7 @@
     <w:p>
       <w:pPr>
         <w:rPr>
-          <w:rFonts w:ascii="Songti SC" w:eastAsia="Songti SC" w:hAnsi="Songti SC" w:hint="eastAsia"/>
+          <w:rFonts w:ascii="Songti SC" w:eastAsia="Songti SC" w:hAnsi="Songti SC"/>
           <w:sz w:val="21"/>
           <w:szCs w:val="21"/>
         </w:rPr>
@@ -2498,8 +2498,6 @@
         <w:tab/>
         <w:t>19</w:t>
       </w:r>
-      <w:bookmarkStart w:id="0" w:name="_GoBack"/>
-      <w:bookmarkEnd w:id="0"/>
       <w:r>
         <w:rPr>
           <w:rFonts w:ascii="Songti SC" w:eastAsia="Songti SC" w:hAnsi="Songti SC" w:hint="eastAsia"/>
@@ -5991,7 +5989,25 @@
                 <w:sz w:val="21"/>
                 <w:szCs w:val="21"/>
               </w:rPr>
-              <w:t>ATK:10, MP_COST:85</w:t>
+              <w:t>ATK:10, MP_COST:</w:t>
+            </w:r>
+            <w:r>
+              <w:rPr>
+                <w:rFonts w:ascii="Songti SC" w:eastAsia="Songti SC" w:hAnsi="Songti SC"/>
+                <w:sz w:val="21"/>
+                <w:szCs w:val="21"/>
+              </w:rPr>
+              <w:t>4</w:t>
+            </w:r>
+            <w:bookmarkStart w:id="0" w:name="_GoBack"/>
+            <w:bookmarkEnd w:id="0"/>
+            <w:r>
+              <w:rPr>
+                <w:rFonts w:ascii="Songti SC" w:eastAsia="Songti SC" w:hAnsi="Songti SC"/>
+                <w:sz w:val="21"/>
+                <w:szCs w:val="21"/>
+              </w:rPr>
+              <w:t>5</w:t>
             </w:r>
             <w:r>
               <w:rPr>
@@ -6016,7 +6032,16 @@
                 <w:sz w:val="21"/>
                 <w:szCs w:val="21"/>
               </w:rPr>
-              <w:t xml:space="preserve">LUST_STORM </w:t>
+              <w:t>STATIC_OVERLOAD</w:t>
+            </w:r>
+            <w:r>
+              <w:rPr>
+                <w:rFonts w:ascii="Songti SC" w:eastAsia="Songti SC" w:hAnsi="Songti SC"/>
+                <w:color w:val="FF0000"/>
+                <w:sz w:val="21"/>
+                <w:szCs w:val="21"/>
+              </w:rPr>
+              <w:t xml:space="preserve"> </w:t>
             </w:r>
             <w:r>
               <w:rPr>
@@ -6419,7 +6444,23 @@
                 <w:sz w:val="21"/>
                 <w:szCs w:val="21"/>
               </w:rPr>
-              <w:t>MP_COST:25, remove a NEG stat</w:t>
+              <w:t>MP_COST:2</w:t>
+            </w:r>
+            <w:r>
+              <w:rPr>
+                <w:rFonts w:ascii="Songti SC" w:eastAsia="Songti SC" w:hAnsi="Songti SC"/>
+                <w:sz w:val="21"/>
+                <w:szCs w:val="21"/>
+              </w:rPr>
+              <w:t>0</w:t>
+            </w:r>
+            <w:r>
+              <w:rPr>
+                <w:rFonts w:ascii="Songti SC" w:eastAsia="Songti SC" w:hAnsi="Songti SC"/>
+                <w:sz w:val="21"/>
+                <w:szCs w:val="21"/>
+              </w:rPr>
+              <w:t>, remove a NEG stat</w:t>
             </w:r>
             <w:r>
               <w:rPr>
@@ -6575,7 +6616,23 @@
                 <w:sz w:val="21"/>
                 <w:szCs w:val="21"/>
               </w:rPr>
-              <w:t xml:space="preserve">P_COST:125, add stat </w:t>
+              <w:t>P_COST:</w:t>
+            </w:r>
+            <w:r>
+              <w:rPr>
+                <w:rFonts w:ascii="Songti SC" w:eastAsia="Songti SC" w:hAnsi="Songti SC"/>
+                <w:sz w:val="21"/>
+                <w:szCs w:val="21"/>
+              </w:rPr>
+              <w:t>7</w:t>
+            </w:r>
+            <w:r>
+              <w:rPr>
+                <w:rFonts w:ascii="Songti SC" w:eastAsia="Songti SC" w:hAnsi="Songti SC"/>
+                <w:sz w:val="21"/>
+                <w:szCs w:val="21"/>
+              </w:rPr>
+              <w:t xml:space="preserve">5, add stat </w:t>
             </w:r>
             <w:r>
               <w:rPr>
@@ -6669,7 +6726,23 @@
                 <w:sz w:val="21"/>
                 <w:szCs w:val="21"/>
               </w:rPr>
-              <w:t>,若目前回合数小于3，则回到初始回合</w:t>
+              <w:t>,若目前回合数小</w:t>
+            </w:r>
+            <w:r>
+              <w:rPr>
+                <w:rFonts w:ascii="Songti SC" w:eastAsia="Songti SC" w:hAnsi="Songti SC" w:hint="eastAsia"/>
+                <w:sz w:val="21"/>
+                <w:szCs w:val="21"/>
+              </w:rPr>
+              <w:t>1</w:t>
+            </w:r>
+            <w:r>
+              <w:rPr>
+                <w:rFonts w:ascii="Songti SC" w:eastAsia="Songti SC" w:hAnsi="Songti SC" w:hint="eastAsia"/>
+                <w:sz w:val="21"/>
+                <w:szCs w:val="21"/>
+              </w:rPr>
+              <w:t>于3，则回到初始回合</w:t>
             </w:r>
           </w:p>
         </w:tc>
@@ -7070,7 +7143,7 @@
           <w:p>
             <w:pPr>
               <w:rPr>
-                <w:rFonts w:ascii="Songti SC" w:eastAsia="Songti SC" w:hAnsi="Songti SC"/>
+                <w:rFonts w:ascii="Songti SC" w:eastAsia="Songti SC" w:hAnsi="Songti SC" w:hint="eastAsia"/>
                 <w:sz w:val="21"/>
                 <w:szCs w:val="21"/>
               </w:rPr>
@@ -7246,7 +7319,23 @@
                 <w:sz w:val="21"/>
                 <w:szCs w:val="21"/>
               </w:rPr>
-              <w:t xml:space="preserve">P_COST:25, </w:t>
+              <w:t>P_COST:</w:t>
+            </w:r>
+            <w:r>
+              <w:rPr>
+                <w:rFonts w:ascii="Songti SC" w:eastAsia="Songti SC" w:hAnsi="Songti SC"/>
+                <w:sz w:val="21"/>
+                <w:szCs w:val="21"/>
+              </w:rPr>
+              <w:t>150</w:t>
+            </w:r>
+            <w:r>
+              <w:rPr>
+                <w:rFonts w:ascii="Songti SC" w:eastAsia="Songti SC" w:hAnsi="Songti SC"/>
+                <w:sz w:val="21"/>
+                <w:szCs w:val="21"/>
+              </w:rPr>
+              <w:t xml:space="preserve">, </w:t>
             </w:r>
             <w:r>
               <w:rPr>
@@ -7761,7 +7850,23 @@
                 <w:sz w:val="21"/>
                 <w:szCs w:val="21"/>
               </w:rPr>
-              <w:t>持续1回合，若该状态自然消失，消失时</w:t>
+              <w:t>持续</w:t>
+            </w:r>
+            <w:r>
+              <w:rPr>
+                <w:rFonts w:ascii="Songti SC" w:eastAsia="Songti SC" w:hAnsi="Songti SC" w:hint="eastAsia"/>
+                <w:sz w:val="21"/>
+                <w:szCs w:val="21"/>
+              </w:rPr>
+              <w:t>2</w:t>
+            </w:r>
+            <w:r>
+              <w:rPr>
+                <w:rFonts w:ascii="Songti SC" w:eastAsia="Songti SC" w:hAnsi="Songti SC" w:hint="eastAsia"/>
+                <w:sz w:val="21"/>
+                <w:szCs w:val="21"/>
+              </w:rPr>
+              <w:t>回合，若该状态自然消失，消失时</w:t>
             </w:r>
             <w:r>
               <w:rPr>
@@ -7945,11 +8050,27 @@
             </w:r>
             <w:r>
               <w:rPr>
-                <w:rFonts w:ascii="Songti SC" w:eastAsia="Songti SC" w:hAnsi="Songti SC" w:hint="eastAsia"/>
-                <w:sz w:val="21"/>
-                <w:szCs w:val="21"/>
-              </w:rPr>
-              <w:t>5，最高1</w:t>
+                <w:rFonts w:ascii="Songti SC" w:eastAsia="Songti SC" w:hAnsi="Songti SC"/>
+                <w:sz w:val="21"/>
+                <w:szCs w:val="21"/>
+              </w:rPr>
+              <w:t>5</w:t>
+            </w:r>
+            <w:r>
+              <w:rPr>
+                <w:rFonts w:ascii="Songti SC" w:eastAsia="Songti SC" w:hAnsi="Songti SC" w:hint="eastAsia"/>
+                <w:sz w:val="21"/>
+                <w:szCs w:val="21"/>
+              </w:rPr>
+              <w:t>，最高</w:t>
+            </w:r>
+            <w:r>
+              <w:rPr>
+                <w:rFonts w:ascii="Songti SC" w:eastAsia="Songti SC" w:hAnsi="Songti SC" w:hint="eastAsia"/>
+                <w:sz w:val="21"/>
+                <w:szCs w:val="21"/>
+              </w:rPr>
+              <w:t>1</w:t>
             </w:r>
             <w:r>
               <w:rPr>
@@ -8321,6 +8442,14 @@
               </w:rPr>
               <w:t>POISON</w:t>
             </w:r>
+            <w:r>
+              <w:rPr>
+                <w:rFonts w:ascii="Songti SC" w:eastAsia="Songti SC" w:hAnsi="Songti SC"/>
+                <w:sz w:val="21"/>
+                <w:szCs w:val="21"/>
+              </w:rPr>
+              <w:t>ED</w:t>
+            </w:r>
           </w:p>
         </w:tc>
         <w:tc>
@@ -8399,19 +8528,11 @@
             </w:pPr>
             <w:r>
               <w:rPr>
-                <w:rFonts w:ascii="Songti SC" w:eastAsia="Songti SC" w:hAnsi="Songti SC" w:hint="eastAsia"/>
-                <w:sz w:val="21"/>
-                <w:szCs w:val="21"/>
-              </w:rPr>
-              <w:t>LUST</w:t>
-            </w:r>
-            <w:r>
-              <w:rPr>
-                <w:rFonts w:ascii="Songti SC" w:eastAsia="Songti SC" w:hAnsi="Songti SC"/>
-                <w:sz w:val="21"/>
-                <w:szCs w:val="21"/>
-              </w:rPr>
-              <w:t>_STORM</w:t>
+                <w:rFonts w:ascii="Songti SC" w:eastAsia="Songti SC" w:hAnsi="Songti SC"/>
+                <w:sz w:val="21"/>
+                <w:szCs w:val="21"/>
+              </w:rPr>
+              <w:t>STATIC_OVERLOAD</w:t>
             </w:r>
           </w:p>
         </w:tc>
@@ -8463,7 +8584,39 @@
                 <w:sz w:val="21"/>
                 <w:szCs w:val="21"/>
               </w:rPr>
-              <w:t>持续3回合，每当角色受到伤害时，</w:t>
+              <w:t>持续</w:t>
+            </w:r>
+            <w:r>
+              <w:rPr>
+                <w:rFonts w:ascii="Songti SC" w:eastAsia="Songti SC" w:hAnsi="Songti SC" w:hint="eastAsia"/>
+                <w:sz w:val="21"/>
+                <w:szCs w:val="21"/>
+              </w:rPr>
+              <w:t>5</w:t>
+            </w:r>
+            <w:r>
+              <w:rPr>
+                <w:rFonts w:ascii="Songti SC" w:eastAsia="Songti SC" w:hAnsi="Songti SC" w:hint="eastAsia"/>
+                <w:sz w:val="21"/>
+                <w:szCs w:val="21"/>
+              </w:rPr>
+              <w:t>回合，每当角色受到</w:t>
+            </w:r>
+            <w:r>
+              <w:rPr>
+                <w:rFonts w:ascii="Songti SC" w:eastAsia="Songti SC" w:hAnsi="Songti SC" w:hint="eastAsia"/>
+                <w:sz w:val="21"/>
+                <w:szCs w:val="21"/>
+              </w:rPr>
+              <w:t>直接技能</w:t>
+            </w:r>
+            <w:r>
+              <w:rPr>
+                <w:rFonts w:ascii="Songti SC" w:eastAsia="Songti SC" w:hAnsi="Songti SC" w:hint="eastAsia"/>
+                <w:sz w:val="21"/>
+                <w:szCs w:val="21"/>
+              </w:rPr>
+              <w:t>伤害时，</w:t>
             </w:r>
             <w:r>
               <w:rPr>
@@ -8579,15 +8732,15 @@
                 <w:sz w:val="21"/>
                 <w:szCs w:val="21"/>
               </w:rPr>
-              <w:t>持续1回合，DEF获得3</w:t>
-            </w:r>
-            <w:r>
-              <w:rPr>
-                <w:rFonts w:ascii="Songti SC" w:eastAsia="Songti SC" w:hAnsi="Songti SC"/>
-                <w:sz w:val="21"/>
-                <w:szCs w:val="21"/>
-              </w:rPr>
-              <w:t>00</w:t>
+              <w:t>持续1回合，DEF获得</w:t>
+            </w:r>
+            <w:r>
+              <w:rPr>
+                <w:rFonts w:ascii="Songti SC" w:eastAsia="Songti SC" w:hAnsi="Songti SC" w:hint="eastAsia"/>
+                <w:sz w:val="21"/>
+                <w:szCs w:val="21"/>
+              </w:rPr>
+              <w:t>3倍</w:t>
             </w:r>
             <w:r>
               <w:rPr>
@@ -8596,6 +8749,22 @@
                 <w:szCs w:val="21"/>
               </w:rPr>
               <w:t>增益。</w:t>
+            </w:r>
+            <w:r>
+              <w:rPr>
+                <w:rFonts w:ascii="Songti SC" w:eastAsia="Songti SC" w:hAnsi="Songti SC" w:hint="eastAsia"/>
+                <w:sz w:val="21"/>
+                <w:szCs w:val="21"/>
+              </w:rPr>
+              <w:t>（收到的伤害降为1</w:t>
+            </w:r>
+            <w:r>
+              <w:rPr>
+                <w:rFonts w:ascii="Songti SC" w:eastAsia="Songti SC" w:hAnsi="Songti SC"/>
+                <w:sz w:val="21"/>
+                <w:szCs w:val="21"/>
+              </w:rPr>
+              <w:t>/4.</w:t>
             </w:r>
           </w:p>
         </w:tc>

</xml_diff>